<commit_message>
Final commit. Only one version of each code file exists now (the commented one).
</commit_message>
<xml_diff>
--- a/AV/FLA/martin tamayo/documentation/JFLAP Report.docx
+++ b/AV/FLA/martin tamayo/documentation/JFLAP Report.docx
@@ -121,7 +121,18 @@
         <w:t xml:space="preserve">The code is maintained in the </w:t>
       </w:r>
       <w:r>
-        <w:t>OpenDSA GitHub repository, which can be found at:</w:t>
+        <w:t>OpenDSA GitHub repository</w:t>
+      </w:r>
+      <w:r>
+        <w:t>.</w:t>
+      </w:r>
+      <w:bookmarkStart w:id="0" w:name="_GoBack"/>
+      <w:bookmarkEnd w:id="0"/>
+      <w:r>
+        <w:t xml:space="preserve">  It</w:t>
+      </w:r>
+      <w:r>
+        <w:t xml:space="preserve"> can be found at:</w:t>
       </w:r>
     </w:p>
     <w:p>
@@ -140,6 +151,9 @@
       </w:pPr>
       <w:r>
         <w:t>https://github.com/OpenDSA/OpenDSA</w:t>
+      </w:r>
+      <w:r>
+        <w:t>/AV/FLA/</w:t>
       </w:r>
     </w:p>
     <w:p>
@@ -208,200 +222,13 @@
         <w:jc w:val="both"/>
       </w:pPr>
       <w:r>
-        <w:t>There exist two versions of the code – commented and code without comments.  Both versions are maintained both on GitHub and on my blog.  The commented code is maintained in separate folders and is not actually used for the automata editors that my blog links to.  The commented code files simply exist to help users understand the code.</w:t>
-      </w:r>
-      <w:r>
-        <w:t xml:space="preserve">  Below is a list of every commented code file.</w:t>
-      </w:r>
-    </w:p>
-    <w:p>
-      <w:pPr>
-        <w:jc w:val="both"/>
-      </w:pPr>
-    </w:p>
-    <w:p>
-      <w:pPr>
-        <w:jc w:val="both"/>
-      </w:pPr>
-      <w:r>
-        <w:t xml:space="preserve">In </w:t>
-      </w:r>
-      <w:r>
-        <w:rPr>
-          <w:b/>
-        </w:rPr>
-        <w:t>“automata commented”</w:t>
-      </w:r>
-      <w:r>
-        <w:t xml:space="preserve"> folder:</w:t>
-      </w:r>
-    </w:p>
-    <w:p>
-      <w:pPr>
-        <w:pStyle w:val="ListParagraph"/>
-        <w:numPr>
-          <w:ilvl w:val="0"/>
-          <w:numId w:val="4"/>
-        </w:numPr>
-        <w:jc w:val="both"/>
-      </w:pPr>
-      <w:r>
-        <w:t>FAEditorCommented.js</w:t>
-      </w:r>
-    </w:p>
-    <w:p>
-      <w:pPr>
-        <w:pStyle w:val="ListParagraph"/>
-        <w:numPr>
-          <w:ilvl w:val="0"/>
-          <w:numId w:val="4"/>
-        </w:numPr>
-        <w:jc w:val="both"/>
-      </w:pPr>
-      <w:r>
-        <w:t>FATraversalCommented.js</w:t>
-      </w:r>
-    </w:p>
-    <w:p>
-      <w:pPr>
-        <w:pStyle w:val="ListParagraph"/>
-        <w:numPr>
-          <w:ilvl w:val="0"/>
-          <w:numId w:val="4"/>
-        </w:numPr>
-        <w:jc w:val="both"/>
-      </w:pPr>
-      <w:r>
-        <w:t>MealyEditorCommented.js</w:t>
-      </w:r>
-    </w:p>
-    <w:p>
-      <w:pPr>
-        <w:pStyle w:val="ListParagraph"/>
-        <w:numPr>
-          <w:ilvl w:val="0"/>
-          <w:numId w:val="4"/>
-        </w:numPr>
-        <w:jc w:val="both"/>
-      </w:pPr>
-      <w:r>
-        <w:t>MealyTraversalCommented.js</w:t>
-      </w:r>
-      <w:bookmarkStart w:id="0" w:name="_GoBack"/>
-      <w:bookmarkEnd w:id="0"/>
-    </w:p>
-    <w:p>
-      <w:pPr>
-        <w:pStyle w:val="ListParagraph"/>
-        <w:numPr>
-          <w:ilvl w:val="0"/>
-          <w:numId w:val="4"/>
-        </w:numPr>
-        <w:jc w:val="both"/>
-      </w:pPr>
-      <w:r>
-        <w:t>MooreEditorCommented.js</w:t>
-      </w:r>
-    </w:p>
-    <w:p>
-      <w:pPr>
-        <w:pStyle w:val="ListParagraph"/>
-        <w:numPr>
-          <w:ilvl w:val="0"/>
-          <w:numId w:val="4"/>
-        </w:numPr>
-        <w:jc w:val="both"/>
-      </w:pPr>
-      <w:r>
-        <w:t>MooreTraversalCommented.js</w:t>
-      </w:r>
-    </w:p>
-    <w:p>
-      <w:pPr>
-        <w:jc w:val="both"/>
-      </w:pPr>
-    </w:p>
-    <w:p>
-      <w:pPr>
-        <w:jc w:val="both"/>
-      </w:pPr>
-      <w:r>
-        <w:t xml:space="preserve">In </w:t>
-      </w:r>
-      <w:r>
-        <w:rPr>
-          <w:b/>
-        </w:rPr>
-        <w:t>“resources commented”</w:t>
-      </w:r>
-      <w:r>
-        <w:t xml:space="preserve"> folder:</w:t>
-      </w:r>
-    </w:p>
-    <w:p>
-      <w:pPr>
-        <w:pStyle w:val="ListParagraph"/>
-        <w:numPr>
-          <w:ilvl w:val="0"/>
-          <w:numId w:val="4"/>
-        </w:numPr>
-        <w:jc w:val="both"/>
-      </w:pPr>
-      <w:r>
-        <w:t>CommandsCommented.js</w:t>
-      </w:r>
-    </w:p>
-    <w:p>
-      <w:pPr>
-        <w:pStyle w:val="ListParagraph"/>
-        <w:numPr>
-          <w:ilvl w:val="0"/>
-          <w:numId w:val="4"/>
-        </w:numPr>
-        <w:jc w:val="both"/>
-      </w:pPr>
-      <w:r>
-        <w:t>CustomPromptCommented.js</w:t>
-      </w:r>
-    </w:p>
-    <w:p>
-      <w:pPr>
-        <w:pStyle w:val="ListParagraph"/>
-        <w:numPr>
-          <w:ilvl w:val="0"/>
-          <w:numId w:val="4"/>
-        </w:numPr>
-        <w:jc w:val="both"/>
-      </w:pPr>
-      <w:r>
-        <w:t>serializableGraphCommented.js</w:t>
-      </w:r>
-    </w:p>
-    <w:p>
-      <w:pPr>
-        <w:pStyle w:val="ListParagraph"/>
-        <w:numPr>
-          <w:ilvl w:val="0"/>
-          <w:numId w:val="4"/>
-        </w:numPr>
-        <w:jc w:val="both"/>
-      </w:pPr>
-      <w:r>
-        <w:t>TraverseAccepterCommented.js</w:t>
-      </w:r>
-    </w:p>
-    <w:p>
-      <w:pPr>
-        <w:pStyle w:val="ListParagraph"/>
-        <w:numPr>
-          <w:ilvl w:val="0"/>
-          <w:numId w:val="4"/>
-        </w:numPr>
-        <w:jc w:val="both"/>
-      </w:pPr>
-      <w:r>
-        <w:t>TraverseTransducerCommented.js</w:t>
-      </w:r>
+        <w:t>If you are browsing this directory manually, the automata are in their respective folders in the “Blog” folder on the website.</w:t>
+      </w:r>
+    </w:p>
+    <w:p>
+      <w:pPr>
+        <w:jc w:val="both"/>
+      </w:pPr>
       <w:r>
         <w:br w:type="page"/>
       </w:r>
@@ -1521,7 +1348,7 @@
       </w:r>
       <w:r>
         <w:tab/>
-        <w:t>Line 459</w:t>
+        <w:t>Line 552</w:t>
       </w:r>
     </w:p>
     <w:p>
@@ -1540,7 +1367,7 @@
       </w:r>
       <w:r>
         <w:tab/>
-        <w:t>Line 724</w:t>
+        <w:t>Line 856</w:t>
       </w:r>
     </w:p>
     <w:p>
@@ -1556,7 +1383,7 @@
       </w:r>
       <w:r>
         <w:tab/>
-        <w:t>Line 730</w:t>
+        <w:t>Line 865</w:t>
       </w:r>
     </w:p>
     <w:p>
@@ -1572,7 +1399,7 @@
       </w:r>
       <w:r>
         <w:tab/>
-        <w:t>Line 743</w:t>
+        <w:t>Line 881</w:t>
       </w:r>
     </w:p>
     <w:p/>
@@ -2174,7 +2001,7 @@
       </w:r>
       <w:r>
         <w:tab/>
-        <w:t>Line 516</w:t>
+        <w:t>Line 610</w:t>
       </w:r>
     </w:p>
     <w:p/>
@@ -2772,7 +2599,13 @@
         <w:rPr>
           <w:b/>
         </w:rPr>
-        <w:t>MealyEditor.js</w:t>
+        <w:t>Moore</w:t>
+      </w:r>
+      <w:r>
+        <w:rPr>
+          <w:b/>
+        </w:rPr>
+        <w:t>Editor.js</w:t>
       </w:r>
     </w:p>
     <w:p>
@@ -2788,7 +2621,7 @@
       </w:r>
       <w:r>
         <w:tab/>
-        <w:t>Line 532</w:t>
+        <w:t>Line 635</w:t>
       </w:r>
     </w:p>
     <w:p/>
@@ -2802,7 +2635,7 @@
         <w:rPr>
           <w:b/>
         </w:rPr>
-        <w:t>Mealy</w:t>
+        <w:t>Moore</w:t>
       </w:r>
       <w:r>
         <w:rPr>
@@ -3050,7 +2883,7 @@
         <w:rPr>
           <w:b/>
         </w:rPr>
-        <w:t>Mealy</w:t>
+        <w:t>Moore</w:t>
       </w:r>
       <w:r>
         <w:rPr>

</xml_diff>